<commit_message>
Criação do campo Item (produto)
</commit_message>
<xml_diff>
--- a/Orientações.docx
+++ b/Orientações.docx
@@ -583,6 +583,228 @@
       <w:r>
         <w:t>Nota: Ao que parece ele coloca o nome que a gente escrever no plural, como se fosse um conjunto daquelas coisas...</w:t>
       </w:r>
+    </w:p>
+    <w:p>
+      <w:r>
+        <w:t xml:space="preserve">O </w:t>
+      </w:r>
+      <w:proofErr w:type="spellStart"/>
+      <w:r>
+        <w:t>Django</w:t>
+      </w:r>
+      <w:proofErr w:type="spellEnd"/>
+      <w:r>
+        <w:t xml:space="preserve"> faz isso automaticamente, para ajustar vamos no arquivo models.py e vamos adicionar uma classe</w:t>
+      </w:r>
+    </w:p>
+    <w:p>
+      <w:pPr>
+        <w:shd w:val="clear" w:color="auto" w:fill="1F1F1F"/>
+        <w:spacing w:after="0" w:line="285" w:lineRule="atLeast"/>
+        <w:rPr>
+          <w:rFonts w:ascii="Consolas" w:eastAsia="Times New Roman" w:hAnsi="Consolas" w:cs="Times New Roman"/>
+          <w:color w:val="CCCCCC"/>
+          <w:sz w:val="21"/>
+          <w:szCs w:val="21"/>
+          <w:lang w:eastAsia="pt-BR"/>
+        </w:rPr>
+      </w:pPr>
+      <w:r>
+        <w:rPr>
+          <w:rFonts w:ascii="Consolas" w:eastAsia="Times New Roman" w:hAnsi="Consolas" w:cs="Times New Roman"/>
+          <w:color w:val="CCCCCC"/>
+          <w:sz w:val="21"/>
+          <w:szCs w:val="21"/>
+          <w:lang w:eastAsia="pt-BR"/>
+        </w:rPr>
+        <w:t xml:space="preserve">    </w:t>
+      </w:r>
+      <w:proofErr w:type="spellStart"/>
+      <w:proofErr w:type="gramStart"/>
+      <w:r>
+        <w:rPr>
+          <w:rFonts w:ascii="Consolas" w:eastAsia="Times New Roman" w:hAnsi="Consolas" w:cs="Times New Roman"/>
+          <w:color w:val="569CD6"/>
+          <w:sz w:val="21"/>
+          <w:szCs w:val="21"/>
+          <w:lang w:eastAsia="pt-BR"/>
+        </w:rPr>
+        <w:t>class</w:t>
+      </w:r>
+      <w:proofErr w:type="spellEnd"/>
+      <w:proofErr w:type="gramEnd"/>
+      <w:r>
+        <w:rPr>
+          <w:rFonts w:ascii="Consolas" w:eastAsia="Times New Roman" w:hAnsi="Consolas" w:cs="Times New Roman"/>
+          <w:color w:val="CCCCCC"/>
+          <w:sz w:val="21"/>
+          <w:szCs w:val="21"/>
+          <w:lang w:eastAsia="pt-BR"/>
+        </w:rPr>
+        <w:t xml:space="preserve"> </w:t>
+      </w:r>
+      <w:r>
+        <w:rPr>
+          <w:rFonts w:ascii="Consolas" w:eastAsia="Times New Roman" w:hAnsi="Consolas" w:cs="Times New Roman"/>
+          <w:color w:val="4EC9B0"/>
+          <w:sz w:val="21"/>
+          <w:szCs w:val="21"/>
+          <w:lang w:eastAsia="pt-BR"/>
+        </w:rPr>
+        <w:t>Meta</w:t>
+      </w:r>
+      <w:r>
+        <w:rPr>
+          <w:rFonts w:ascii="Consolas" w:eastAsia="Times New Roman" w:hAnsi="Consolas" w:cs="Times New Roman"/>
+          <w:color w:val="CCCCCC"/>
+          <w:sz w:val="21"/>
+          <w:szCs w:val="21"/>
+          <w:lang w:eastAsia="pt-BR"/>
+        </w:rPr>
+        <w:t>:</w:t>
+      </w:r>
+    </w:p>
+    <w:p>
+      <w:pPr>
+        <w:shd w:val="clear" w:color="auto" w:fill="1F1F1F"/>
+        <w:spacing w:after="0" w:line="285" w:lineRule="atLeast"/>
+        <w:rPr>
+          <w:rFonts w:ascii="Consolas" w:eastAsia="Times New Roman" w:hAnsi="Consolas" w:cs="Times New Roman"/>
+          <w:color w:val="CCCCCC"/>
+          <w:sz w:val="21"/>
+          <w:szCs w:val="21"/>
+          <w:lang w:eastAsia="pt-BR"/>
+        </w:rPr>
+      </w:pPr>
+      <w:r>
+        <w:rPr>
+          <w:rFonts w:ascii="Consolas" w:eastAsia="Times New Roman" w:hAnsi="Consolas" w:cs="Times New Roman"/>
+          <w:color w:val="CCCCCC"/>
+          <w:sz w:val="21"/>
+          <w:szCs w:val="21"/>
+          <w:lang w:eastAsia="pt-BR"/>
+        </w:rPr>
+        <w:t xml:space="preserve">        </w:t>
+      </w:r>
+      <w:proofErr w:type="spellStart"/>
+      <w:proofErr w:type="gramStart"/>
+      <w:r>
+        <w:rPr>
+          <w:rFonts w:ascii="Consolas" w:eastAsia="Times New Roman" w:hAnsi="Consolas" w:cs="Times New Roman"/>
+          <w:color w:val="9CDCFE"/>
+          <w:sz w:val="21"/>
+          <w:szCs w:val="21"/>
+          <w:lang w:eastAsia="pt-BR"/>
+        </w:rPr>
+        <w:t>verbose</w:t>
+      </w:r>
+      <w:proofErr w:type="gramEnd"/>
+      <w:r>
+        <w:rPr>
+          <w:rFonts w:ascii="Consolas" w:eastAsia="Times New Roman" w:hAnsi="Consolas" w:cs="Times New Roman"/>
+          <w:color w:val="9CDCFE"/>
+          <w:sz w:val="21"/>
+          <w:szCs w:val="21"/>
+          <w:lang w:eastAsia="pt-BR"/>
+        </w:rPr>
+        <w:t>_name_plural</w:t>
+      </w:r>
+      <w:proofErr w:type="spellEnd"/>
+      <w:r>
+        <w:rPr>
+          <w:rFonts w:ascii="Consolas" w:eastAsia="Times New Roman" w:hAnsi="Consolas" w:cs="Times New Roman"/>
+          <w:color w:val="CCCCCC"/>
+          <w:sz w:val="21"/>
+          <w:szCs w:val="21"/>
+          <w:lang w:eastAsia="pt-BR"/>
+        </w:rPr>
+        <w:t xml:space="preserve"> </w:t>
+      </w:r>
+      <w:r>
+        <w:rPr>
+          <w:rFonts w:ascii="Consolas" w:eastAsia="Times New Roman" w:hAnsi="Consolas" w:cs="Times New Roman"/>
+          <w:color w:val="D4D4D4"/>
+          <w:sz w:val="21"/>
+          <w:szCs w:val="21"/>
+          <w:lang w:eastAsia="pt-BR"/>
+        </w:rPr>
+        <w:t>=</w:t>
+      </w:r>
+      <w:r>
+        <w:rPr>
+          <w:rFonts w:ascii="Consolas" w:eastAsia="Times New Roman" w:hAnsi="Consolas" w:cs="Times New Roman"/>
+          <w:color w:val="CCCCCC"/>
+          <w:sz w:val="21"/>
+          <w:szCs w:val="21"/>
+          <w:lang w:eastAsia="pt-BR"/>
+        </w:rPr>
+        <w:t xml:space="preserve"> </w:t>
+      </w:r>
+      <w:r>
+        <w:rPr>
+          <w:rFonts w:ascii="Consolas" w:eastAsia="Times New Roman" w:hAnsi="Consolas" w:cs="Times New Roman"/>
+          <w:color w:val="CE9178"/>
+          <w:sz w:val="21"/>
+          <w:szCs w:val="21"/>
+          <w:lang w:eastAsia="pt-BR"/>
+        </w:rPr>
+        <w:t>'Categorias'</w:t>
+      </w:r>
+      <w:r>
+        <w:rPr>
+          <w:rFonts w:ascii="Consolas" w:eastAsia="Times New Roman" w:hAnsi="Consolas" w:cs="Times New Roman"/>
+          <w:color w:val="CCCCCC"/>
+          <w:sz w:val="21"/>
+          <w:szCs w:val="21"/>
+          <w:lang w:eastAsia="pt-BR"/>
+        </w:rPr>
+        <w:t xml:space="preserve"> </w:t>
+      </w:r>
+      <w:r>
+        <w:rPr>
+          <w:rFonts w:ascii="Consolas" w:eastAsia="Times New Roman" w:hAnsi="Consolas" w:cs="Times New Roman"/>
+          <w:color w:val="6A9955"/>
+          <w:sz w:val="21"/>
+          <w:szCs w:val="21"/>
+          <w:lang w:eastAsia="pt-BR"/>
+        </w:rPr>
+        <w:t xml:space="preserve">#Aqui eu altero a forma como o </w:t>
+      </w:r>
+      <w:proofErr w:type="spellStart"/>
+      <w:r>
+        <w:rPr>
+          <w:rFonts w:ascii="Consolas" w:eastAsia="Times New Roman" w:hAnsi="Consolas" w:cs="Times New Roman"/>
+          <w:color w:val="6A9955"/>
+          <w:sz w:val="21"/>
+          <w:szCs w:val="21"/>
+          <w:lang w:eastAsia="pt-BR"/>
+        </w:rPr>
+        <w:t>Django</w:t>
+      </w:r>
+      <w:proofErr w:type="spellEnd"/>
+      <w:r>
+        <w:rPr>
+          <w:rFonts w:ascii="Consolas" w:eastAsia="Times New Roman" w:hAnsi="Consolas" w:cs="Times New Roman"/>
+          <w:color w:val="6A9955"/>
+          <w:sz w:val="21"/>
+          <w:szCs w:val="21"/>
+          <w:lang w:eastAsia="pt-BR"/>
+        </w:rPr>
+        <w:t xml:space="preserve"> vai transformar em plural as palavras que eu escrever.</w:t>
+      </w:r>
+    </w:p>
+    <w:p/>
+    <w:p>
+      <w:r>
+        <w:t>Ainda no arquivo models.py vamos criar a classe Item, para representar os itens que o usuário quiser adicionar ao site, dentro de cada uma das categorias (são os produtos em si).</w:t>
+      </w:r>
+    </w:p>
+    <w:p>
+      <w:r>
+        <w:t>Depois de criarmos o campo Item, temos que ir no arquivo admin.py e registrar ele também, assim como foi com o campo Categoria.</w:t>
+      </w:r>
+    </w:p>
+    <w:p>
       <w:bookmarkStart w:id="0" w:name="_GoBack"/>
       <w:bookmarkEnd w:id="0"/>
     </w:p>

</xml_diff>